<commit_message>
new changes to new file
</commit_message>
<xml_diff>
--- a/new_file.docx
+++ b/new_file.docx
@@ -13,6 +13,19 @@
           <w:lang w:val="en-CA"/>
         </w:rPr>
         <w:t xml:space="preserve">New file </w:t>
+      </w:r>
+    </w:p>
+    <w:p>
+      <w:pPr>
+        <w:rPr>
+          <w:lang w:val="en-CA"/>
+        </w:rPr>
+      </w:pPr>
+      <w:r>
+        <w:rPr>
+          <w:lang w:val="en-CA"/>
+        </w:rPr>
+        <w:t>Change !!!!!!!!</w:t>
       </w:r>
     </w:p>
     <w:p>

</xml_diff>

<commit_message>
changes to new file
</commit_message>
<xml_diff>
--- a/new_file.docx
+++ b/new_file.docx
@@ -21,11 +21,292 @@
           <w:lang w:val="en-CA"/>
         </w:rPr>
       </w:pPr>
+      <w:proofErr w:type="gramStart"/>
       <w:r>
         <w:rPr>
           <w:lang w:val="en-CA"/>
         </w:rPr>
         <w:t>Change !!!!!!!!</w:t>
+      </w:r>
+      <w:proofErr w:type="gramEnd"/>
+    </w:p>
+    <w:p>
+      <w:pPr>
+        <w:spacing w:before="100" w:beforeAutospacing="1" w:after="100" w:afterAutospacing="1"/>
+        <w:outlineLvl w:val="2"/>
+        <w:rPr>
+          <w:rFonts w:ascii="Arial" w:eastAsia="Times New Roman" w:hAnsi="Arial" w:cs="Arial"/>
+          <w:b/>
+          <w:bCs/>
+          <w:color w:val="000000"/>
+          <w:sz w:val="27"/>
+          <w:szCs w:val="27"/>
+          <w:lang w:val="en-CA"/>
+        </w:rPr>
+      </w:pPr>
+      <w:r>
+        <w:rPr>
+          <w:rFonts w:ascii="Arial" w:eastAsia="Times New Roman" w:hAnsi="Arial" w:cs="Arial"/>
+          <w:b/>
+          <w:bCs/>
+          <w:color w:val="000000"/>
+          <w:sz w:val="27"/>
+          <w:szCs w:val="27"/>
+          <w:lang w:val="en-CA"/>
+        </w:rPr>
+        <w:t>SONNET 18</w:t>
+      </w:r>
+    </w:p>
+    <w:p>
+      <w:pPr>
+        <w:rPr>
+          <w:rFonts w:ascii="Times New Roman" w:eastAsia="Times New Roman" w:hAnsi="Times New Roman" w:cs="Times New Roman"/>
+          <w:lang w:val="en-CA"/>
+        </w:rPr>
+      </w:pPr>
+      <w:r>
+        <w:rPr>
+          <w:rFonts w:ascii="Arial" w:eastAsia="Times New Roman" w:hAnsi="Arial" w:cs="Arial"/>
+          <w:color w:val="000000"/>
+          <w:sz w:val="27"/>
+          <w:szCs w:val="27"/>
+          <w:lang w:val="en-CA"/>
+        </w:rPr>
+        <w:t>Shall I compare thee to a summer's day? </w:t>
+      </w:r>
+      <w:r>
+        <w:rPr>
+          <w:rFonts w:ascii="Arial" w:eastAsia="Times New Roman" w:hAnsi="Arial" w:cs="Arial"/>
+          <w:color w:val="000000"/>
+          <w:lang w:val="en-CA"/>
+        </w:rPr>
+        <w:br/>
+      </w:r>
+      <w:r>
+        <w:rPr>
+          <w:rFonts w:ascii="Arial" w:eastAsia="Times New Roman" w:hAnsi="Arial" w:cs="Arial"/>
+          <w:color w:val="000000"/>
+          <w:sz w:val="27"/>
+          <w:szCs w:val="27"/>
+          <w:lang w:val="en-CA"/>
+        </w:rPr>
+        <w:t>Thou art more lovely and more temperate:</w:t>
+      </w:r>
+      <w:r>
+        <w:rPr>
+          <w:rFonts w:ascii="Arial" w:eastAsia="Times New Roman" w:hAnsi="Arial" w:cs="Arial"/>
+          <w:color w:val="000000"/>
+          <w:lang w:val="en-CA"/>
+        </w:rPr>
+        <w:br/>
+      </w:r>
+      <w:r>
+        <w:rPr>
+          <w:rFonts w:ascii="Arial" w:eastAsia="Times New Roman" w:hAnsi="Arial" w:cs="Arial"/>
+          <w:color w:val="000000"/>
+          <w:sz w:val="27"/>
+          <w:szCs w:val="27"/>
+          <w:lang w:val="en-CA"/>
+        </w:rPr>
+        <w:t>Rough winds do shake the darling buds of May,</w:t>
+      </w:r>
+      <w:r>
+        <w:rPr>
+          <w:rFonts w:ascii="Arial" w:eastAsia="Times New Roman" w:hAnsi="Arial" w:cs="Arial"/>
+          <w:color w:val="000000"/>
+          <w:lang w:val="en-CA"/>
+        </w:rPr>
+        <w:br/>
+      </w:r>
+      <w:r>
+        <w:rPr>
+          <w:rFonts w:ascii="Arial" w:eastAsia="Times New Roman" w:hAnsi="Arial" w:cs="Arial"/>
+          <w:color w:val="000000"/>
+          <w:sz w:val="27"/>
+          <w:szCs w:val="27"/>
+          <w:lang w:val="en-CA"/>
+        </w:rPr>
+        <w:t>And summer's lease hath all too short a date: </w:t>
+      </w:r>
+      <w:r>
+        <w:rPr>
+          <w:rFonts w:ascii="Arial" w:eastAsia="Times New Roman" w:hAnsi="Arial" w:cs="Arial"/>
+          <w:color w:val="000000"/>
+          <w:lang w:val="en-CA"/>
+        </w:rPr>
+        <w:br/>
+      </w:r>
+      <w:r>
+        <w:rPr>
+          <w:rFonts w:ascii="Arial" w:eastAsia="Times New Roman" w:hAnsi="Arial" w:cs="Arial"/>
+          <w:color w:val="000000"/>
+          <w:sz w:val="27"/>
+          <w:szCs w:val="27"/>
+          <w:lang w:val="en-CA"/>
+        </w:rPr>
+        <w:t>Sometime too hot the eye of heaven shines,</w:t>
+      </w:r>
+      <w:r>
+        <w:rPr>
+          <w:rFonts w:ascii="Arial" w:eastAsia="Times New Roman" w:hAnsi="Arial" w:cs="Arial"/>
+          <w:color w:val="000000"/>
+          <w:lang w:val="en-CA"/>
+        </w:rPr>
+        <w:br/>
+      </w:r>
+      <w:r>
+        <w:rPr>
+          <w:rFonts w:ascii="Arial" w:eastAsia="Times New Roman" w:hAnsi="Arial" w:cs="Arial"/>
+          <w:color w:val="000000"/>
+          <w:sz w:val="27"/>
+          <w:szCs w:val="27"/>
+          <w:lang w:val="en-CA"/>
+        </w:rPr>
+        <w:t>And often is his gold complexion dimm'd; </w:t>
+      </w:r>
+      <w:r>
+        <w:rPr>
+          <w:rFonts w:ascii="Arial" w:eastAsia="Times New Roman" w:hAnsi="Arial" w:cs="Arial"/>
+          <w:color w:val="000000"/>
+          <w:lang w:val="en-CA"/>
+        </w:rPr>
+        <w:br/>
+      </w:r>
+      <w:r>
+        <w:rPr>
+          <w:rFonts w:ascii="Arial" w:eastAsia="Times New Roman" w:hAnsi="Arial" w:cs="Arial"/>
+          <w:color w:val="000000"/>
+          <w:sz w:val="27"/>
+          <w:szCs w:val="27"/>
+          <w:lang w:val="en-CA"/>
+        </w:rPr>
+        <w:t>And every fair from fair sometime declines,</w:t>
+      </w:r>
+      <w:r>
+        <w:rPr>
+          <w:rFonts w:ascii="Arial" w:eastAsia="Times New Roman" w:hAnsi="Arial" w:cs="Arial"/>
+          <w:color w:val="000000"/>
+          <w:lang w:val="en-CA"/>
+        </w:rPr>
+        <w:br/>
+      </w:r>
+      <w:r>
+        <w:rPr>
+          <w:rFonts w:ascii="Arial" w:eastAsia="Times New Roman" w:hAnsi="Arial" w:cs="Arial"/>
+          <w:color w:val="000000"/>
+          <w:sz w:val="27"/>
+          <w:szCs w:val="27"/>
+          <w:lang w:val="en-CA"/>
+        </w:rPr>
+        <w:t>By chance, or nature's changing course, untrimm'd;</w:t>
+      </w:r>
+      <w:r>
+        <w:rPr>
+          <w:rFonts w:ascii="Arial" w:eastAsia="Times New Roman" w:hAnsi="Arial" w:cs="Arial"/>
+          <w:color w:val="000000"/>
+          <w:lang w:val="en-CA"/>
+        </w:rPr>
+        <w:br/>
+      </w:r>
+      <w:r>
+        <w:rPr>
+          <w:rFonts w:ascii="Arial" w:eastAsia="Times New Roman" w:hAnsi="Arial" w:cs="Arial"/>
+          <w:color w:val="000000"/>
+          <w:sz w:val="27"/>
+          <w:szCs w:val="27"/>
+          <w:lang w:val="en-CA"/>
+        </w:rPr>
+        <w:t>But thy eternal summer shall not fade</w:t>
+      </w:r>
+      <w:r>
+        <w:rPr>
+          <w:rFonts w:ascii="Arial" w:eastAsia="Times New Roman" w:hAnsi="Arial" w:cs="Arial"/>
+          <w:color w:val="000000"/>
+          <w:lang w:val="en-CA"/>
+        </w:rPr>
+        <w:br/>
+      </w:r>
+      <w:r>
+        <w:rPr>
+          <w:rFonts w:ascii="Arial" w:eastAsia="Times New Roman" w:hAnsi="Arial" w:cs="Arial"/>
+          <w:color w:val="000000"/>
+          <w:sz w:val="27"/>
+          <w:szCs w:val="27"/>
+          <w:lang w:val="en-CA"/>
+        </w:rPr>
+        <w:t>Nor lose possession of that fair thou ow'st;</w:t>
+      </w:r>
+      <w:r>
+        <w:rPr>
+          <w:rFonts w:ascii="Arial" w:eastAsia="Times New Roman" w:hAnsi="Arial" w:cs="Arial"/>
+          <w:color w:val="000000"/>
+          <w:lang w:val="en-CA"/>
+        </w:rPr>
+        <w:br/>
+      </w:r>
+      <w:r>
+        <w:rPr>
+          <w:rFonts w:ascii="Arial" w:eastAsia="Times New Roman" w:hAnsi="Arial" w:cs="Arial"/>
+          <w:color w:val="000000"/>
+          <w:sz w:val="27"/>
+          <w:szCs w:val="27"/>
+          <w:lang w:val="en-CA"/>
+        </w:rPr>
+        <w:t>Nor shall Death brag thou wander'st in his shade,</w:t>
+      </w:r>
+      <w:r>
+        <w:rPr>
+          <w:rFonts w:ascii="Arial" w:eastAsia="Times New Roman" w:hAnsi="Arial" w:cs="Arial"/>
+          <w:color w:val="000000"/>
+          <w:lang w:val="en-CA"/>
+        </w:rPr>
+        <w:br/>
+      </w:r>
+      <w:r>
+        <w:rPr>
+          <w:rFonts w:ascii="Arial" w:eastAsia="Times New Roman" w:hAnsi="Arial" w:cs="Arial"/>
+          <w:color w:val="000000"/>
+          <w:sz w:val="27"/>
+          <w:szCs w:val="27"/>
+          <w:lang w:val="en-CA"/>
+        </w:rPr>
+        <w:t>When in eternal lines to time thou grow'st; </w:t>
+      </w:r>
+      <w:r>
+        <w:rPr>
+          <w:rFonts w:ascii="Arial" w:eastAsia="Times New Roman" w:hAnsi="Arial" w:cs="Arial"/>
+          <w:color w:val="000000"/>
+          <w:lang w:val="en-CA"/>
+        </w:rPr>
+        <w:br/>
+      </w:r>
+      <w:r>
+        <w:rPr>
+          <w:rFonts w:ascii="Arial" w:eastAsia="Times New Roman" w:hAnsi="Arial" w:cs="Arial"/>
+          <w:color w:val="000000"/>
+          <w:sz w:val="27"/>
+          <w:szCs w:val="27"/>
+          <w:lang w:val="en-CA"/>
+        </w:rPr>
+        <w:t>So long as men can breathe or eyes can see,</w:t>
+      </w:r>
+      <w:r>
+        <w:rPr>
+          <w:rFonts w:ascii="Arial" w:eastAsia="Times New Roman" w:hAnsi="Arial" w:cs="Arial"/>
+          <w:color w:val="000000"/>
+          <w:lang w:val="en-CA"/>
+        </w:rPr>
+        <w:br/>
+      </w:r>
+      <w:r>
+        <w:rPr>
+          <w:rFonts w:ascii="Arial" w:eastAsia="Times New Roman" w:hAnsi="Arial" w:cs="Arial"/>
+          <w:color w:val="000000"/>
+          <w:sz w:val="27"/>
+          <w:szCs w:val="27"/>
+          <w:lang w:val="en-CA"/>
+        </w:rPr>
+        <w:t>So long lives this, and this gives life to thee. </w:t>
       </w:r>
     </w:p>
     <w:p>
@@ -439,6 +720,26 @@
     <w:name w:val="Normal"/>
     <w:qFormat/>
   </w:style>
+  <w:style w:type="paragraph" w:styleId="Heading3">
+    <w:name w:val="heading 3"/>
+    <w:basedOn w:val="Normal"/>
+    <w:link w:val="Heading3Char"/>
+    <w:uiPriority w:val="9"/>
+    <w:qFormat/>
+    <w:rsid w:val="00AE42BD"/>
+    <w:pPr>
+      <w:spacing w:before="100" w:beforeAutospacing="1" w:after="100" w:afterAutospacing="1"/>
+      <w:outlineLvl w:val="2"/>
+    </w:pPr>
+    <w:rPr>
+      <w:rFonts w:ascii="Times New Roman" w:eastAsia="Times New Roman" w:hAnsi="Times New Roman" w:cs="Times New Roman"/>
+      <w:b/>
+      <w:bCs/>
+      <w:sz w:val="27"/>
+      <w:szCs w:val="27"/>
+      <w:lang w:val="en-CA"/>
+    </w:rPr>
+  </w:style>
   <w:style w:type="character" w:default="1" w:styleId="DefaultParagraphFont">
     <w:name w:val="Default Paragraph Font"/>
     <w:uiPriority w:val="1"/>
@@ -465,6 +766,26 @@
     <w:uiPriority w:val="99"/>
     <w:semiHidden/>
     <w:unhideWhenUsed/>
+  </w:style>
+  <w:style w:type="character" w:customStyle="1" w:styleId="Heading3Char">
+    <w:name w:val="Heading 3 Char"/>
+    <w:basedOn w:val="DefaultParagraphFont"/>
+    <w:link w:val="Heading3"/>
+    <w:uiPriority w:val="9"/>
+    <w:rsid w:val="00AE42BD"/>
+    <w:rPr>
+      <w:rFonts w:ascii="Times New Roman" w:eastAsia="Times New Roman" w:hAnsi="Times New Roman" w:cs="Times New Roman"/>
+      <w:b/>
+      <w:bCs/>
+      <w:sz w:val="27"/>
+      <w:szCs w:val="27"/>
+      <w:lang w:val="en-CA"/>
+    </w:rPr>
+  </w:style>
+  <w:style w:type="character" w:customStyle="1" w:styleId="apple-converted-space">
+    <w:name w:val="apple-converted-space"/>
+    <w:basedOn w:val="DefaultParagraphFont"/>
+    <w:rsid w:val="00AE42BD"/>
   </w:style>
 </w:styles>
 </file>

</xml_diff>